<commit_message>
Atualizacao dos Requisitos e Diagramas
</commit_message>
<xml_diff>
--- a/Artefatos/Requistos.docx
+++ b/Artefatos/Requistos.docx
@@ -12,8 +12,8 @@
           <w:lang w:val="pt-BR" w:eastAsia="pt-BR"/>
         </w:rPr>
       </w:pPr>
-      <w:bookmarkStart w:id="0" w:name="_Toc506793649"/>
-      <w:bookmarkStart w:id="1" w:name="_Toc520618662"/>
+      <w:bookmarkStart w:id="0" w:name="_Toc520618662"/>
+      <w:bookmarkStart w:id="1" w:name="_Toc506793649"/>
       <w:r>
         <w:rPr>
           <w:rFonts w:cs="Arial" w:ascii="Calibri" w:hAnsi="Calibri"/>
@@ -39,8 +39,8 @@
         <w:tblLook w:firstRow="1" w:noVBand="1" w:lastRow="0" w:firstColumn="1" w:lastColumn="0" w:noHBand="0" w:val="04a0"/>
       </w:tblPr>
       <w:tblGrid>
-        <w:gridCol w:w="988"/>
-        <w:gridCol w:w="1756"/>
+        <w:gridCol w:w="987"/>
+        <w:gridCol w:w="1757"/>
         <w:gridCol w:w="3150"/>
         <w:gridCol w:w="1635"/>
         <w:gridCol w:w="1636"/>
@@ -51,7 +51,7 @@
         </w:trPr>
         <w:tc>
           <w:tcPr>
-            <w:tcW w:w="988" w:type="dxa"/>
+            <w:tcW w:w="987" w:type="dxa"/>
             <w:tcBorders>
               <w:top w:val="single" w:sz="4" w:space="0" w:color="000000"/>
               <w:left w:val="single" w:sz="4" w:space="0" w:color="000000"/>
@@ -90,7 +90,7 @@
         </w:tc>
         <w:tc>
           <w:tcPr>
-            <w:tcW w:w="1756" w:type="dxa"/>
+            <w:tcW w:w="1757" w:type="dxa"/>
             <w:tcBorders>
               <w:top w:val="single" w:sz="4" w:space="0" w:color="000000"/>
               <w:left w:val="single" w:sz="4" w:space="0" w:color="000000"/>
@@ -322,7 +322,7 @@
         <w:trPr/>
         <w:tc>
           <w:tcPr>
-            <w:tcW w:w="988" w:type="dxa"/>
+            <w:tcW w:w="987" w:type="dxa"/>
             <w:tcBorders>
               <w:top w:val="single" w:sz="4" w:space="0" w:color="000000"/>
               <w:left w:val="single" w:sz="4" w:space="0" w:color="000000"/>
@@ -362,7 +362,7 @@
         </w:tc>
         <w:tc>
           <w:tcPr>
-            <w:tcW w:w="1756" w:type="dxa"/>
+            <w:tcW w:w="1757" w:type="dxa"/>
             <w:tcBorders>
               <w:top w:val="single" w:sz="4" w:space="0" w:color="000000"/>
               <w:left w:val="single" w:sz="4" w:space="0" w:color="000000"/>
@@ -444,7 +444,52 @@
                 <w:kern w:val="2"/>
                 <w:lang w:eastAsia="pt-BR"/>
               </w:rPr>
-              <w:t xml:space="preserve"> documentação, especialidades e foto (3x4), além de ter que aceitar os termos e informar um usuário e senha desejado.</w:t>
+              <w:t xml:space="preserve"> documentação, especialidades e foto (3x4), além de ter que aceitar os termos e informar </w:t>
+            </w:r>
+            <w:r>
+              <w:rPr>
+                <w:rFonts w:eastAsia="Calibri" w:cs="Calibri" w:cstheme="minorAscii" w:eastAsiaTheme="minorAscii"/>
+                <w:color w:val="000000" w:themeColor="text1" w:themeShade="ff" w:themeTint="ff"/>
+                <w:kern w:val="2"/>
+                <w:lang w:eastAsia="pt-BR"/>
+              </w:rPr>
+              <w:t>o CPF e</w:t>
+            </w:r>
+            <w:r>
+              <w:rPr>
+                <w:rFonts w:eastAsia="Calibri" w:cs="Calibri" w:cstheme="minorAscii" w:eastAsiaTheme="minorAscii"/>
+                <w:color w:val="000000" w:themeColor="text1" w:themeShade="ff" w:themeTint="ff"/>
+                <w:kern w:val="2"/>
+                <w:lang w:eastAsia="pt-BR"/>
+              </w:rPr>
+              <w:t xml:space="preserve"> um usuário </w:t>
+            </w:r>
+            <w:r>
+              <w:rPr>
+                <w:rFonts w:eastAsia="Calibri" w:cs="Calibri" w:cstheme="minorAscii" w:eastAsiaTheme="minorAscii"/>
+                <w:color w:val="000000" w:themeColor="text1" w:themeShade="ff" w:themeTint="ff"/>
+                <w:kern w:val="2"/>
+                <w:lang w:eastAsia="pt-BR"/>
+              </w:rPr>
+              <w:t>(CRM)</w:t>
+            </w:r>
+            <w:r>
+              <w:rPr>
+                <w:rFonts w:eastAsia="Calibri" w:cs="Calibri" w:cstheme="minorAscii" w:eastAsiaTheme="minorAscii"/>
+                <w:color w:val="000000" w:themeColor="text1" w:themeShade="ff" w:themeTint="ff"/>
+                <w:kern w:val="2"/>
+                <w:lang w:eastAsia="pt-BR"/>
+              </w:rPr>
+              <w:t xml:space="preserve"> e senha desejado. </w:t>
+            </w:r>
+            <w:r>
+              <w:rPr>
+                <w:rFonts w:eastAsia="Calibri" w:cs="Calibri" w:cstheme="minorAscii" w:eastAsiaTheme="minorAscii"/>
+                <w:color w:val="000000" w:themeColor="text1" w:themeShade="ff" w:themeTint="ff"/>
+                <w:kern w:val="2"/>
+                <w:lang w:eastAsia="pt-BR"/>
+              </w:rPr>
+              <w:t>Caso o médico seja coordenador ou diretor, deverá enviar documentos extras.</w:t>
             </w:r>
           </w:p>
         </w:tc>
@@ -523,7 +568,7 @@
         <w:trPr/>
         <w:tc>
           <w:tcPr>
-            <w:tcW w:w="988" w:type="dxa"/>
+            <w:tcW w:w="987" w:type="dxa"/>
             <w:tcBorders>
               <w:top w:val="single" w:sz="4" w:space="0" w:color="000000"/>
               <w:left w:val="single" w:sz="4" w:space="0" w:color="000000"/>
@@ -565,7 +610,7 @@
         </w:tc>
         <w:tc>
           <w:tcPr>
-            <w:tcW w:w="1756" w:type="dxa"/>
+            <w:tcW w:w="1757" w:type="dxa"/>
             <w:tcBorders>
               <w:top w:val="single" w:sz="4" w:space="0" w:color="000000"/>
               <w:left w:val="single" w:sz="4" w:space="0" w:color="000000"/>
@@ -632,7 +677,49 @@
                 <w:szCs w:val="22"/>
                 <w:lang w:eastAsia="pt-BR"/>
               </w:rPr>
-              <w:t>O médico enquanto não receber retorno da candidatura, ao fazer login, será direcionado para a página de status da candidatura, informando que está pendente.</w:t>
+              <w:t xml:space="preserve">O médico enquanto não receber retorno da candidatura, ao fazer login, </w:t>
+            </w:r>
+            <w:r>
+              <w:rPr>
+                <w:rFonts w:eastAsia="Calibri" w:cs="Calibri" w:cstheme="minorAscii" w:eastAsiaTheme="minorAscii"/>
+                <w:color w:val="000000" w:themeColor="text1" w:themeShade="ff" w:themeTint="ff"/>
+                <w:kern w:val="0"/>
+                <w:sz w:val="22"/>
+                <w:szCs w:val="22"/>
+                <w:lang w:val="pt-BR" w:eastAsia="pt-BR" w:bidi="ar-SA"/>
+              </w:rPr>
+              <w:t>visualizará</w:t>
+            </w:r>
+            <w:r>
+              <w:rPr>
+                <w:rFonts w:eastAsia="Calibri" w:cs="Calibri" w:cstheme="minorAscii" w:eastAsiaTheme="minorAscii"/>
+                <w:color w:val="000000" w:themeColor="text1" w:themeShade="ff" w:themeTint="ff"/>
+                <w:sz w:val="22"/>
+                <w:szCs w:val="22"/>
+                <w:lang w:eastAsia="pt-BR"/>
+              </w:rPr>
+              <w:t xml:space="preserve"> </w:t>
+            </w:r>
+            <w:r>
+              <w:rPr>
+                <w:rFonts w:eastAsia="Calibri" w:cs="Calibri" w:cstheme="minorAscii" w:eastAsiaTheme="minorAscii"/>
+                <w:color w:val="000000" w:themeColor="text1" w:themeShade="ff" w:themeTint="ff"/>
+                <w:kern w:val="0"/>
+                <w:sz w:val="22"/>
+                <w:szCs w:val="22"/>
+                <w:lang w:val="pt-BR" w:eastAsia="pt-BR" w:bidi="ar-SA"/>
+              </w:rPr>
+              <w:t>o</w:t>
+            </w:r>
+            <w:r>
+              <w:rPr>
+                <w:rFonts w:eastAsia="Calibri" w:cs="Calibri" w:cstheme="minorAscii" w:eastAsiaTheme="minorAscii"/>
+                <w:color w:val="000000" w:themeColor="text1" w:themeShade="ff" w:themeTint="ff"/>
+                <w:sz w:val="22"/>
+                <w:szCs w:val="22"/>
+                <w:lang w:eastAsia="pt-BR"/>
+              </w:rPr>
+              <w:t xml:space="preserve"> status da candidatura, informando que está pendente.</w:t>
             </w:r>
           </w:p>
         </w:tc>
@@ -713,7 +800,7 @@
         <w:trPr/>
         <w:tc>
           <w:tcPr>
-            <w:tcW w:w="988" w:type="dxa"/>
+            <w:tcW w:w="987" w:type="dxa"/>
             <w:tcBorders>
               <w:top w:val="single" w:sz="4" w:space="0" w:color="000000"/>
               <w:left w:val="single" w:sz="4" w:space="0" w:color="000000"/>
@@ -755,7 +842,7 @@
         </w:tc>
         <w:tc>
           <w:tcPr>
-            <w:tcW w:w="1756" w:type="dxa"/>
+            <w:tcW w:w="1757" w:type="dxa"/>
             <w:tcBorders>
               <w:top w:val="single" w:sz="4" w:space="0" w:color="000000"/>
               <w:left w:val="single" w:sz="4" w:space="0" w:color="000000"/>
@@ -822,7 +909,27 @@
                 <w:szCs w:val="22"/>
                 <w:lang w:eastAsia="pt-BR"/>
               </w:rPr>
-              <w:t>O médico poderá visualizar os comentários e atualizar os dados do seu cadastro, ao ser negada por um usuário avaliador.</w:t>
+              <w:t>O médico poderá visualizar os comentários e atualizar os dados do seu cadastro, ao ser negada p</w:t>
+            </w:r>
+            <w:r>
+              <w:rPr>
+                <w:rFonts w:eastAsia="Calibri" w:cs="Calibri" w:cstheme="minorAscii" w:eastAsiaTheme="minorAscii"/>
+                <w:color w:val="000000" w:themeColor="text1" w:themeShade="ff" w:themeTint="ff"/>
+                <w:sz w:val="22"/>
+                <w:szCs w:val="22"/>
+                <w:lang w:eastAsia="pt-BR"/>
+              </w:rPr>
+              <w:t>elo</w:t>
+            </w:r>
+            <w:r>
+              <w:rPr>
+                <w:rFonts w:eastAsia="Calibri" w:cs="Calibri" w:cstheme="minorAscii" w:eastAsiaTheme="minorAscii"/>
+                <w:color w:val="000000" w:themeColor="text1" w:themeShade="ff" w:themeTint="ff"/>
+                <w:sz w:val="22"/>
+                <w:szCs w:val="22"/>
+                <w:lang w:eastAsia="pt-BR"/>
+              </w:rPr>
+              <w:t xml:space="preserve"> avaliador.</w:t>
             </w:r>
           </w:p>
         </w:tc>
@@ -906,7 +1013,7 @@
         <w:trPr/>
         <w:tc>
           <w:tcPr>
-            <w:tcW w:w="988" w:type="dxa"/>
+            <w:tcW w:w="987" w:type="dxa"/>
             <w:tcBorders>
               <w:top w:val="single" w:sz="4" w:space="0" w:color="000000"/>
               <w:left w:val="single" w:sz="4" w:space="0" w:color="000000"/>
@@ -947,7 +1054,7 @@
         </w:tc>
         <w:tc>
           <w:tcPr>
-            <w:tcW w:w="1756" w:type="dxa"/>
+            <w:tcW w:w="1757" w:type="dxa"/>
             <w:tcBorders>
               <w:top w:val="single" w:sz="4" w:space="0" w:color="000000"/>
               <w:left w:val="single" w:sz="4" w:space="0" w:color="000000"/>
@@ -1096,7 +1203,7 @@
         <w:trPr/>
         <w:tc>
           <w:tcPr>
-            <w:tcW w:w="988" w:type="dxa"/>
+            <w:tcW w:w="987" w:type="dxa"/>
             <w:tcBorders>
               <w:top w:val="single" w:sz="4" w:space="0" w:color="000000"/>
               <w:left w:val="single" w:sz="4" w:space="0" w:color="000000"/>
@@ -1138,7 +1245,7 @@
         </w:tc>
         <w:tc>
           <w:tcPr>
-            <w:tcW w:w="1756" w:type="dxa"/>
+            <w:tcW w:w="1757" w:type="dxa"/>
             <w:tcBorders>
               <w:top w:val="single" w:sz="4" w:space="0" w:color="000000"/>
               <w:left w:val="single" w:sz="4" w:space="0" w:color="000000"/>
@@ -1280,7 +1387,7 @@
         <w:trPr/>
         <w:tc>
           <w:tcPr>
-            <w:tcW w:w="988" w:type="dxa"/>
+            <w:tcW w:w="987" w:type="dxa"/>
             <w:tcBorders>
               <w:top w:val="single" w:sz="4" w:space="0" w:color="000000"/>
               <w:left w:val="single" w:sz="4" w:space="0" w:color="000000"/>
@@ -1322,7 +1429,7 @@
         </w:tc>
         <w:tc>
           <w:tcPr>
-            <w:tcW w:w="1756" w:type="dxa"/>
+            <w:tcW w:w="1757" w:type="dxa"/>
             <w:tcBorders>
               <w:top w:val="single" w:sz="4" w:space="0" w:color="000000"/>
               <w:left w:val="single" w:sz="4" w:space="0" w:color="000000"/>
@@ -1472,7 +1579,7 @@
         <w:trPr/>
         <w:tc>
           <w:tcPr>
-            <w:tcW w:w="988" w:type="dxa"/>
+            <w:tcW w:w="987" w:type="dxa"/>
             <w:tcBorders>
               <w:left w:val="single" w:sz="4" w:space="0" w:color="000000"/>
               <w:bottom w:val="single" w:sz="4" w:space="0" w:color="000000"/>
@@ -1513,7 +1620,7 @@
         </w:tc>
         <w:tc>
           <w:tcPr>
-            <w:tcW w:w="1756" w:type="dxa"/>
+            <w:tcW w:w="1757" w:type="dxa"/>
             <w:tcBorders>
               <w:left w:val="single" w:sz="4" w:space="0" w:color="000000"/>
               <w:bottom w:val="single" w:sz="4" w:space="0" w:color="000000"/>
@@ -1659,7 +1766,7 @@
         <w:trPr/>
         <w:tc>
           <w:tcPr>
-            <w:tcW w:w="988" w:type="dxa"/>
+            <w:tcW w:w="987" w:type="dxa"/>
             <w:tcBorders>
               <w:top w:val="single" w:sz="4" w:space="0" w:color="000000"/>
               <w:left w:val="single" w:sz="4" w:space="0" w:color="000000"/>
@@ -1701,7 +1808,7 @@
         </w:tc>
         <w:tc>
           <w:tcPr>
-            <w:tcW w:w="1756" w:type="dxa"/>
+            <w:tcW w:w="1757" w:type="dxa"/>
             <w:tcBorders>
               <w:top w:val="single" w:sz="4" w:space="0" w:color="000000"/>
               <w:left w:val="single" w:sz="4" w:space="0" w:color="000000"/>
@@ -1767,7 +1874,28 @@
                 <w:szCs w:val="22"/>
                 <w:lang w:eastAsia="pt-BR"/>
               </w:rPr>
-              <w:t>O médico deverá ver na sua tela de especialidades, a nova especialidade que foi negada, apresentando os campos e comentários do que foi negado, caso sua nova especialidade seja negada por algum usuário avaliador.</w:t>
+              <w:t>O médico deverá ver na sua tela de especialidades, a nova especialidade que foi negada, apresentando os campos e comentários do que foi negado, caso sua nova especialidade seja negada p</w:t>
+            </w:r>
+            <w:r>
+              <w:rPr>
+                <w:rFonts w:eastAsia="Calibri" w:cs="Calibri" w:cstheme="minorAscii" w:eastAsiaTheme="minorAscii"/>
+                <w:color w:val="000000" w:themeColor="text1" w:themeShade="ff" w:themeTint="ff"/>
+                <w:kern w:val="0"/>
+                <w:sz w:val="22"/>
+                <w:szCs w:val="22"/>
+                <w:lang w:val="pt-BR" w:eastAsia="pt-BR" w:bidi="ar-SA"/>
+              </w:rPr>
+              <w:t>elo</w:t>
+            </w:r>
+            <w:r>
+              <w:rPr>
+                <w:rFonts w:eastAsia="Calibri" w:cs="Calibri" w:cstheme="minorAscii" w:eastAsiaTheme="minorAscii"/>
+                <w:color w:val="000000" w:themeColor="text1" w:themeShade="ff" w:themeTint="ff"/>
+                <w:sz w:val="22"/>
+                <w:szCs w:val="22"/>
+                <w:lang w:eastAsia="pt-BR"/>
+              </w:rPr>
+              <w:t xml:space="preserve"> usuário avaliador.</w:t>
             </w:r>
           </w:p>
         </w:tc>
@@ -1850,7 +1978,7 @@
         </w:trPr>
         <w:tc>
           <w:tcPr>
-            <w:tcW w:w="988" w:type="dxa"/>
+            <w:tcW w:w="987" w:type="dxa"/>
             <w:tcBorders>
               <w:top w:val="single" w:sz="4" w:space="0" w:color="000000"/>
               <w:left w:val="single" w:sz="4" w:space="0" w:color="000000"/>
@@ -1891,7 +2019,7 @@
         </w:tc>
         <w:tc>
           <w:tcPr>
-            <w:tcW w:w="1756" w:type="dxa"/>
+            <w:tcW w:w="1757" w:type="dxa"/>
             <w:tcBorders>
               <w:top w:val="single" w:sz="4" w:space="0" w:color="000000"/>
               <w:left w:val="single" w:sz="4" w:space="0" w:color="000000"/>
@@ -1960,7 +2088,17 @@
                 <w:szCs w:val="22"/>
                 <w:lang w:eastAsia="pt-BR"/>
               </w:rPr>
-              <w:t>Os coordenadores clínicos, diretor clínico e diretor técnico devem poder acessar as candidaturas enviadas pelos médicos, nesta hierarquia.</w:t>
+              <w:t xml:space="preserve">O usuário administrador </w:t>
+            </w:r>
+            <w:r>
+              <w:rPr>
+                <w:rFonts w:eastAsia="Calibri" w:cs="Calibri" w:cstheme="minorAscii" w:eastAsiaTheme="minorAscii"/>
+                <w:color w:val="000000" w:themeColor="text1" w:themeShade="ff" w:themeTint="ff"/>
+                <w:sz w:val="22"/>
+                <w:szCs w:val="22"/>
+                <w:lang w:eastAsia="pt-BR"/>
+              </w:rPr>
+              <w:t>deve poder acessar as candidaturas enviadas pelos médicos.</w:t>
             </w:r>
           </w:p>
         </w:tc>
@@ -2043,7 +2181,7 @@
         </w:trPr>
         <w:tc>
           <w:tcPr>
-            <w:tcW w:w="988" w:type="dxa"/>
+            <w:tcW w:w="987" w:type="dxa"/>
             <w:tcBorders>
               <w:top w:val="single" w:sz="4" w:space="0" w:color="000000"/>
               <w:left w:val="single" w:sz="4" w:space="0" w:color="000000"/>
@@ -2084,7 +2222,7 @@
         </w:tc>
         <w:tc>
           <w:tcPr>
-            <w:tcW w:w="1756" w:type="dxa"/>
+            <w:tcW w:w="1757" w:type="dxa"/>
             <w:tcBorders>
               <w:top w:val="single" w:sz="4" w:space="0" w:color="000000"/>
               <w:left w:val="single" w:sz="4" w:space="0" w:color="000000"/>
@@ -2153,7 +2291,59 @@
                 <w:szCs w:val="22"/>
                 <w:lang w:eastAsia="pt-BR"/>
               </w:rPr>
-              <w:t>Os coordenadores clínicos, diretor clínico e diretor técnico devem retornar a resposta da candidatura ao médico, nesta hierarquia.</w:t>
+              <w:t>O usuário administrador</w:t>
+            </w:r>
+            <w:r>
+              <w:rPr>
+                <w:rFonts w:eastAsia="Calibri" w:cs="Calibri" w:cstheme="minorAscii" w:eastAsiaTheme="minorAscii"/>
+                <w:color w:val="000000" w:themeColor="text1" w:themeShade="ff" w:themeTint="ff"/>
+                <w:sz w:val="22"/>
+                <w:szCs w:val="22"/>
+                <w:lang w:eastAsia="pt-BR"/>
+              </w:rPr>
+              <w:t xml:space="preserve"> deve retornar a resposta da candidatura </w:t>
+            </w:r>
+            <w:r>
+              <w:rPr>
+                <w:rFonts w:eastAsia="Calibri" w:cs="Calibri" w:cstheme="minorAscii" w:eastAsiaTheme="minorAscii"/>
+                <w:color w:val="000000" w:themeColor="text1" w:themeShade="ff" w:themeTint="ff"/>
+                <w:kern w:val="0"/>
+                <w:sz w:val="22"/>
+                <w:szCs w:val="22"/>
+                <w:lang w:val="pt-BR" w:eastAsia="pt-BR" w:bidi="ar-SA"/>
+              </w:rPr>
+              <w:t>d</w:t>
+            </w:r>
+            <w:r>
+              <w:rPr>
+                <w:rFonts w:eastAsia="Calibri" w:cs="Calibri" w:cstheme="minorAscii" w:eastAsiaTheme="minorAscii"/>
+                <w:color w:val="000000" w:themeColor="text1" w:themeShade="ff" w:themeTint="ff"/>
+                <w:sz w:val="22"/>
+                <w:szCs w:val="22"/>
+                <w:lang w:eastAsia="pt-BR"/>
+              </w:rPr>
+              <w:t xml:space="preserve">o médico, </w:t>
+            </w:r>
+            <w:r>
+              <w:rPr>
+                <w:rFonts w:eastAsia="Calibri" w:cs="Calibri" w:cstheme="minorAscii" w:eastAsiaTheme="minorAscii"/>
+                <w:color w:val="000000" w:themeColor="text1" w:themeShade="ff" w:themeTint="ff"/>
+                <w:kern w:val="0"/>
+                <w:sz w:val="22"/>
+                <w:szCs w:val="22"/>
+                <w:lang w:val="pt-BR" w:eastAsia="pt-BR" w:bidi="ar-SA"/>
+              </w:rPr>
+              <w:t>anexando ou não (caso seja negada) os documentos com as assinaturas do coordenador clínico, diretor clínico e diretor técnico</w:t>
+            </w:r>
+            <w:r>
+              <w:rPr>
+                <w:rFonts w:eastAsia="Calibri" w:cs="Calibri" w:cstheme="minorAscii" w:eastAsiaTheme="minorAscii"/>
+                <w:color w:val="000000" w:themeColor="text1" w:themeShade="ff" w:themeTint="ff"/>
+                <w:sz w:val="22"/>
+                <w:szCs w:val="22"/>
+                <w:lang w:eastAsia="pt-BR"/>
+              </w:rPr>
+              <w:t>.</w:t>
             </w:r>
           </w:p>
         </w:tc>
@@ -2236,7 +2426,7 @@
         </w:trPr>
         <w:tc>
           <w:tcPr>
-            <w:tcW w:w="988" w:type="dxa"/>
+            <w:tcW w:w="987" w:type="dxa"/>
             <w:tcBorders>
               <w:top w:val="single" w:sz="4" w:space="0" w:color="000000"/>
               <w:left w:val="single" w:sz="4" w:space="0" w:color="000000"/>
@@ -2277,7 +2467,7 @@
         </w:tc>
         <w:tc>
           <w:tcPr>
-            <w:tcW w:w="1756" w:type="dxa"/>
+            <w:tcW w:w="1757" w:type="dxa"/>
             <w:tcBorders>
               <w:top w:val="single" w:sz="4" w:space="0" w:color="000000"/>
               <w:left w:val="single" w:sz="4" w:space="0" w:color="000000"/>
@@ -2349,7 +2539,37 @@
                 <w:szCs w:val="22"/>
                 <w:lang w:eastAsia="pt-BR"/>
               </w:rPr>
-              <w:t>Os coordenadores clínicos, diretor clínico e diretor técnico devem retornar a resposta do cadastro de novas especialidades do médico, nesta hierarquia.</w:t>
+              <w:t>O usuário administrador</w:t>
+            </w:r>
+            <w:r>
+              <w:rPr>
+                <w:rFonts w:eastAsia="Calibri" w:cs="Calibri" w:cstheme="minorAscii" w:eastAsiaTheme="minorAscii"/>
+                <w:color w:val="000000" w:themeColor="text1" w:themeShade="ff" w:themeTint="ff"/>
+                <w:sz w:val="22"/>
+                <w:szCs w:val="22"/>
+                <w:lang w:eastAsia="pt-BR"/>
+              </w:rPr>
+              <w:t xml:space="preserve"> deve retornar a resposta do cadastro de novas especialidades do médico, </w:t>
+            </w:r>
+            <w:r>
+              <w:rPr>
+                <w:rFonts w:eastAsia="Calibri" w:cs="Calibri" w:cstheme="minorAscii" w:eastAsiaTheme="minorAscii"/>
+                <w:color w:val="000000" w:themeColor="text1" w:themeShade="ff" w:themeTint="ff"/>
+                <w:sz w:val="22"/>
+                <w:szCs w:val="22"/>
+                <w:lang w:eastAsia="pt-BR"/>
+              </w:rPr>
+              <w:t>sendo negada ou aprovada</w:t>
+            </w:r>
+            <w:r>
+              <w:rPr>
+                <w:rFonts w:eastAsia="Calibri" w:cs="Calibri" w:cstheme="minorAscii" w:eastAsiaTheme="minorAscii"/>
+                <w:color w:val="000000" w:themeColor="text1" w:themeShade="ff" w:themeTint="ff"/>
+                <w:sz w:val="22"/>
+                <w:szCs w:val="22"/>
+                <w:lang w:eastAsia="pt-BR"/>
+              </w:rPr>
+              <w:t>.</w:t>
             </w:r>
           </w:p>
         </w:tc>
@@ -2430,7 +2650,7 @@
         </w:trPr>
         <w:tc>
           <w:tcPr>
-            <w:tcW w:w="988" w:type="dxa"/>
+            <w:tcW w:w="987" w:type="dxa"/>
             <w:tcBorders>
               <w:top w:val="single" w:sz="4" w:space="0" w:color="000000"/>
               <w:left w:val="single" w:sz="4" w:space="0" w:color="000000"/>
@@ -2471,7 +2691,7 @@
         </w:tc>
         <w:tc>
           <w:tcPr>
-            <w:tcW w:w="1756" w:type="dxa"/>
+            <w:tcW w:w="1757" w:type="dxa"/>
             <w:tcBorders>
               <w:top w:val="single" w:sz="4" w:space="0" w:color="000000"/>
               <w:left w:val="single" w:sz="4" w:space="0" w:color="000000"/>
@@ -2624,7 +2844,7 @@
         </w:trPr>
         <w:tc>
           <w:tcPr>
-            <w:tcW w:w="988" w:type="dxa"/>
+            <w:tcW w:w="987" w:type="dxa"/>
             <w:tcBorders>
               <w:top w:val="single" w:sz="4" w:space="0" w:color="000000"/>
               <w:left w:val="single" w:sz="4" w:space="0" w:color="000000"/>
@@ -2665,7 +2885,7 @@
         </w:tc>
         <w:tc>
           <w:tcPr>
-            <w:tcW w:w="1756" w:type="dxa"/>
+            <w:tcW w:w="1757" w:type="dxa"/>
             <w:tcBorders>
               <w:top w:val="single" w:sz="4" w:space="0" w:color="000000"/>
               <w:left w:val="single" w:sz="4" w:space="0" w:color="000000"/>
@@ -2816,7 +3036,7 @@
         </w:trPr>
         <w:tc>
           <w:tcPr>
-            <w:tcW w:w="988" w:type="dxa"/>
+            <w:tcW w:w="987" w:type="dxa"/>
             <w:tcBorders>
               <w:top w:val="single" w:sz="4" w:space="0" w:color="000000"/>
               <w:left w:val="single" w:sz="4" w:space="0" w:color="000000"/>
@@ -2857,7 +3077,7 @@
         </w:tc>
         <w:tc>
           <w:tcPr>
-            <w:tcW w:w="1756" w:type="dxa"/>
+            <w:tcW w:w="1757" w:type="dxa"/>
             <w:tcBorders>
               <w:top w:val="single" w:sz="4" w:space="0" w:color="000000"/>
               <w:left w:val="single" w:sz="4" w:space="0" w:color="000000"/>
@@ -2889,6 +3109,16 @@
                 <w:lang w:eastAsia="pt-BR"/>
               </w:rPr>
               <w:t>Gráficos de especialidades dos médicos</w:t>
+            </w:r>
+            <w:r>
+              <w:rPr>
+                <w:rFonts w:eastAsia="Calibri" w:cs="Calibri" w:cstheme="minorAscii" w:eastAsiaTheme="minorAscii"/>
+                <w:color w:val="000000" w:themeColor="text1" w:themeShade="ff" w:themeTint="ff"/>
+                <w:sz w:val="22"/>
+                <w:szCs w:val="22"/>
+                <w:lang w:eastAsia="pt-BR"/>
+              </w:rPr>
+              <w:t>.</w:t>
             </w:r>
           </w:p>
         </w:tc>
@@ -3008,7 +3238,7 @@
         </w:trPr>
         <w:tc>
           <w:tcPr>
-            <w:tcW w:w="988" w:type="dxa"/>
+            <w:tcW w:w="987" w:type="dxa"/>
             <w:tcBorders>
               <w:top w:val="single" w:sz="4" w:space="0" w:color="000000"/>
               <w:left w:val="single" w:sz="4" w:space="0" w:color="000000"/>
@@ -3049,7 +3279,7 @@
         </w:tc>
         <w:tc>
           <w:tcPr>
-            <w:tcW w:w="1756" w:type="dxa"/>
+            <w:tcW w:w="1757" w:type="dxa"/>
             <w:tcBorders>
               <w:top w:val="single" w:sz="4" w:space="0" w:color="000000"/>
               <w:left w:val="single" w:sz="4" w:space="0" w:color="000000"/>
@@ -3226,7 +3456,7 @@
         </w:trPr>
         <w:tc>
           <w:tcPr>
-            <w:tcW w:w="988" w:type="dxa"/>
+            <w:tcW w:w="987" w:type="dxa"/>
             <w:tcBorders>
               <w:top w:val="single" w:sz="4" w:space="0" w:color="000000"/>
               <w:left w:val="single" w:sz="4" w:space="0" w:color="000000"/>
@@ -3267,7 +3497,7 @@
         </w:tc>
         <w:tc>
           <w:tcPr>
-            <w:tcW w:w="1756" w:type="dxa"/>
+            <w:tcW w:w="1757" w:type="dxa"/>
             <w:tcBorders>
               <w:top w:val="single" w:sz="4" w:space="0" w:color="000000"/>
               <w:left w:val="single" w:sz="4" w:space="0" w:color="000000"/>
@@ -3335,7 +3565,7 @@
                 <w:szCs w:val="22"/>
                 <w:lang w:eastAsia="pt-BR"/>
               </w:rPr>
-              <w:t>O administrador deve poder cadastrar usuários administradores, coordenadores clínicos, diretor clínico e diretor técnico.</w:t>
+              <w:t>O administrador deve poder cadastrar usuários administradores.</w:t>
             </w:r>
           </w:p>
         </w:tc>
@@ -3408,6 +3638,380 @@
                 <w:lang w:eastAsia="pt-BR"/>
               </w:rPr>
               <w:t>Baixa.</w:t>
+            </w:r>
+          </w:p>
+        </w:tc>
+      </w:tr>
+      <w:tr>
+        <w:trPr>
+          <w:trHeight w:val="48" w:hRule="atLeast"/>
+        </w:trPr>
+        <w:tc>
+          <w:tcPr>
+            <w:tcW w:w="987" w:type="dxa"/>
+            <w:tcBorders>
+              <w:left w:val="single" w:sz="4" w:space="0" w:color="000000"/>
+              <w:bottom w:val="single" w:sz="4" w:space="0" w:color="000000"/>
+              <w:right w:val="single" w:sz="4" w:space="0" w:color="000000"/>
+            </w:tcBorders>
+            <w:shd w:color="auto" w:fill="auto" w:val="clear"/>
+          </w:tcPr>
+          <w:p>
+            <w:pPr>
+              <w:pStyle w:val="Normal"/>
+              <w:widowControl w:val="false"/>
+              <w:spacing w:before="0" w:after="200"/>
+              <w:rPr>
+                <w:rFonts w:ascii="Calibri" w:hAnsi="Calibri" w:eastAsia="Calibri" w:cs="Calibri" w:asciiTheme="minorAscii" w:cstheme="minorAscii" w:eastAsiaTheme="minorAscii" w:hAnsiTheme="minorAscii"/>
+                <w:b/>
+                <w:b/>
+                <w:bCs/>
+                <w:color w:val="000000" w:themeColor="text1" w:themeShade="ff" w:themeTint="ff"/>
+                <w:sz w:val="22"/>
+                <w:szCs w:val="22"/>
+                <w:lang w:eastAsia="pt-BR"/>
+              </w:rPr>
+            </w:pPr>
+            <w:r>
+              <w:rPr>
+                <w:rFonts w:eastAsia="Calibri" w:cs="Calibri"/>
+                <w:b/>
+                <w:bCs/>
+                <w:color w:val="000000"/>
+                <w:sz w:val="22"/>
+                <w:szCs w:val="22"/>
+                <w:lang w:eastAsia="pt-BR"/>
+              </w:rPr>
+              <w:t>RF-16</w:t>
+            </w:r>
+          </w:p>
+        </w:tc>
+        <w:tc>
+          <w:tcPr>
+            <w:tcW w:w="1757" w:type="dxa"/>
+            <w:tcBorders>
+              <w:left w:val="single" w:sz="4" w:space="0" w:color="000000"/>
+              <w:bottom w:val="single" w:sz="4" w:space="0" w:color="000000"/>
+              <w:right w:val="single" w:sz="4" w:space="0" w:color="000000"/>
+            </w:tcBorders>
+            <w:shd w:color="auto" w:fill="auto" w:val="clear"/>
+          </w:tcPr>
+          <w:p>
+            <w:pPr>
+              <w:pStyle w:val="Normal"/>
+              <w:widowControl w:val="false"/>
+              <w:spacing w:lineRule="auto" w:line="276" w:before="0" w:after="200"/>
+              <w:jc w:val="left"/>
+              <w:rPr>
+                <w:rFonts w:ascii="Calibri" w:hAnsi="Calibri" w:eastAsia="Calibri" w:cs="Calibri" w:asciiTheme="minorAscii" w:cstheme="minorAscii" w:eastAsiaTheme="minorAscii" w:hAnsiTheme="minorAscii"/>
+                <w:color w:val="000000" w:themeColor="text1" w:themeShade="ff" w:themeTint="ff"/>
+                <w:sz w:val="22"/>
+                <w:szCs w:val="22"/>
+                <w:lang w:eastAsia="pt-BR"/>
+              </w:rPr>
+            </w:pPr>
+            <w:r>
+              <w:rPr>
+                <w:rFonts w:eastAsia="Calibri" w:cs="Calibri"/>
+                <w:color w:val="000000"/>
+                <w:sz w:val="22"/>
+                <w:szCs w:val="22"/>
+                <w:lang w:eastAsia="pt-BR"/>
+              </w:rPr>
+              <w:t>Controle de equipes.</w:t>
+            </w:r>
+          </w:p>
+        </w:tc>
+        <w:tc>
+          <w:tcPr>
+            <w:tcW w:w="3150" w:type="dxa"/>
+            <w:tcBorders>
+              <w:left w:val="single" w:sz="4" w:space="0" w:color="000000"/>
+              <w:bottom w:val="single" w:sz="4" w:space="0" w:color="000000"/>
+              <w:right w:val="single" w:sz="4" w:space="0" w:color="000000"/>
+            </w:tcBorders>
+            <w:shd w:color="auto" w:fill="auto" w:val="clear"/>
+          </w:tcPr>
+          <w:p>
+            <w:pPr>
+              <w:pStyle w:val="Normal"/>
+              <w:widowControl w:val="false"/>
+              <w:spacing w:lineRule="auto" w:line="276" w:before="0" w:after="200"/>
+              <w:jc w:val="left"/>
+              <w:rPr>
+                <w:rFonts w:ascii="Calibri" w:hAnsi="Calibri" w:eastAsia="Calibri" w:cs="Calibri" w:asciiTheme="minorAscii" w:cstheme="minorAscii" w:eastAsiaTheme="minorAscii" w:hAnsiTheme="minorAscii"/>
+                <w:color w:val="000000" w:themeColor="text1" w:themeShade="ff" w:themeTint="ff"/>
+                <w:sz w:val="22"/>
+                <w:szCs w:val="22"/>
+                <w:lang w:eastAsia="pt-BR"/>
+              </w:rPr>
+            </w:pPr>
+            <w:r>
+              <w:rPr>
+                <w:rFonts w:eastAsia="Calibri" w:cs="Calibri"/>
+                <w:color w:val="000000"/>
+                <w:sz w:val="22"/>
+                <w:szCs w:val="22"/>
+                <w:lang w:eastAsia="pt-BR"/>
+              </w:rPr>
+              <w:t>O administrador deve poder ver, criar, atualizar e desativar equipes, associando cada equipe a uma especialidade, e cada especialidade a um coordenador clínico.</w:t>
+            </w:r>
+          </w:p>
+        </w:tc>
+        <w:tc>
+          <w:tcPr>
+            <w:tcW w:w="1635" w:type="dxa"/>
+            <w:tcBorders>
+              <w:left w:val="single" w:sz="4" w:space="0" w:color="000000"/>
+              <w:bottom w:val="single" w:sz="4" w:space="0" w:color="000000"/>
+              <w:right w:val="single" w:sz="4" w:space="0" w:color="000000"/>
+            </w:tcBorders>
+            <w:shd w:color="auto" w:fill="auto" w:val="clear"/>
+          </w:tcPr>
+          <w:p>
+            <w:pPr>
+              <w:pStyle w:val="Normal"/>
+              <w:widowControl w:val="false"/>
+              <w:spacing w:before="0" w:after="200"/>
+              <w:rPr>
+                <w:rFonts w:ascii="Calibri" w:hAnsi="Calibri" w:eastAsia="Calibri" w:cs="Calibri" w:asciiTheme="minorAscii" w:cstheme="minorAscii" w:eastAsiaTheme="minorAscii" w:hAnsiTheme="minorAscii"/>
+                <w:color w:val="000000" w:themeColor="text1" w:themeShade="ff" w:themeTint="ff"/>
+                <w:sz w:val="22"/>
+                <w:szCs w:val="22"/>
+                <w:lang w:eastAsia="pt-BR"/>
+              </w:rPr>
+            </w:pPr>
+            <w:r>
+              <w:rPr>
+                <w:rFonts w:eastAsia="Calibri" w:cs="Calibri"/>
+                <w:color w:val="000000"/>
+                <w:sz w:val="22"/>
+                <w:szCs w:val="22"/>
+                <w:lang w:eastAsia="pt-BR"/>
+              </w:rPr>
+              <w:t>Alta.</w:t>
+            </w:r>
+          </w:p>
+        </w:tc>
+        <w:tc>
+          <w:tcPr>
+            <w:tcW w:w="1636" w:type="dxa"/>
+            <w:tcBorders>
+              <w:left w:val="single" w:sz="4" w:space="0" w:color="000000"/>
+              <w:bottom w:val="single" w:sz="4" w:space="0" w:color="000000"/>
+              <w:right w:val="single" w:sz="4" w:space="0" w:color="000000"/>
+            </w:tcBorders>
+            <w:shd w:color="auto" w:fill="auto" w:val="clear"/>
+          </w:tcPr>
+          <w:p>
+            <w:pPr>
+              <w:pStyle w:val="Normal"/>
+              <w:widowControl w:val="false"/>
+              <w:spacing w:before="0" w:after="200"/>
+              <w:rPr>
+                <w:rFonts w:ascii="Calibri" w:hAnsi="Calibri" w:eastAsia="Calibri" w:cs="Calibri" w:asciiTheme="minorAscii" w:cstheme="minorAscii" w:eastAsiaTheme="minorAscii" w:hAnsiTheme="minorAscii"/>
+                <w:color w:val="000000" w:themeColor="text1" w:themeShade="ff" w:themeTint="ff"/>
+                <w:sz w:val="22"/>
+                <w:szCs w:val="22"/>
+                <w:lang w:eastAsia="pt-BR"/>
+              </w:rPr>
+            </w:pPr>
+            <w:r>
+              <w:rPr>
+                <w:rFonts w:eastAsia="Calibri" w:cs="Calibri"/>
+                <w:color w:val="000000"/>
+                <w:sz w:val="22"/>
+                <w:szCs w:val="22"/>
+                <w:lang w:eastAsia="pt-BR"/>
+              </w:rPr>
+              <w:t>Média.</w:t>
+            </w:r>
+          </w:p>
+        </w:tc>
+      </w:tr>
+      <w:tr>
+        <w:trPr>
+          <w:trHeight w:val="48" w:hRule="atLeast"/>
+        </w:trPr>
+        <w:tc>
+          <w:tcPr>
+            <w:tcW w:w="987" w:type="dxa"/>
+            <w:tcBorders>
+              <w:left w:val="single" w:sz="4" w:space="0" w:color="000000"/>
+              <w:bottom w:val="single" w:sz="4" w:space="0" w:color="000000"/>
+              <w:right w:val="single" w:sz="4" w:space="0" w:color="000000"/>
+            </w:tcBorders>
+            <w:shd w:color="auto" w:fill="auto" w:val="clear"/>
+          </w:tcPr>
+          <w:p>
+            <w:pPr>
+              <w:pStyle w:val="Normal"/>
+              <w:widowControl w:val="false"/>
+              <w:spacing w:before="0" w:after="200"/>
+              <w:rPr>
+                <w:rFonts w:ascii="Calibri" w:hAnsi="Calibri" w:eastAsia="Calibri" w:cs="Calibri" w:asciiTheme="minorAscii" w:cstheme="minorAscii" w:eastAsiaTheme="minorAscii" w:hAnsiTheme="minorAscii"/>
+                <w:b/>
+                <w:b/>
+                <w:bCs/>
+                <w:color w:val="000000" w:themeColor="text1" w:themeShade="ff" w:themeTint="ff"/>
+                <w:sz w:val="22"/>
+                <w:szCs w:val="22"/>
+                <w:lang w:eastAsia="pt-BR"/>
+              </w:rPr>
+            </w:pPr>
+            <w:r>
+              <w:rPr>
+                <w:rFonts w:eastAsia="Calibri" w:cs="Calibri"/>
+                <w:b/>
+                <w:bCs/>
+                <w:color w:val="000000"/>
+                <w:sz w:val="22"/>
+                <w:szCs w:val="22"/>
+                <w:lang w:eastAsia="pt-BR"/>
+              </w:rPr>
+              <w:t>RF-17</w:t>
+            </w:r>
+          </w:p>
+        </w:tc>
+        <w:tc>
+          <w:tcPr>
+            <w:tcW w:w="1757" w:type="dxa"/>
+            <w:tcBorders>
+              <w:left w:val="single" w:sz="4" w:space="0" w:color="000000"/>
+              <w:bottom w:val="single" w:sz="4" w:space="0" w:color="000000"/>
+              <w:right w:val="single" w:sz="4" w:space="0" w:color="000000"/>
+            </w:tcBorders>
+            <w:shd w:color="auto" w:fill="auto" w:val="clear"/>
+          </w:tcPr>
+          <w:p>
+            <w:pPr>
+              <w:pStyle w:val="Normal"/>
+              <w:widowControl w:val="false"/>
+              <w:spacing w:lineRule="auto" w:line="276" w:before="0" w:after="200"/>
+              <w:jc w:val="left"/>
+              <w:rPr>
+                <w:rFonts w:ascii="Calibri" w:hAnsi="Calibri" w:eastAsia="Calibri" w:cs="Calibri" w:asciiTheme="minorAscii" w:cstheme="minorAscii" w:eastAsiaTheme="minorAscii" w:hAnsiTheme="minorAscii"/>
+                <w:color w:val="000000" w:themeColor="text1" w:themeShade="ff" w:themeTint="ff"/>
+                <w:sz w:val="22"/>
+                <w:szCs w:val="22"/>
+                <w:lang w:eastAsia="pt-BR"/>
+              </w:rPr>
+            </w:pPr>
+            <w:r>
+              <w:rPr>
+                <w:rFonts w:eastAsia="Calibri" w:cs="Calibri"/>
+                <w:color w:val="000000"/>
+                <w:sz w:val="22"/>
+                <w:szCs w:val="22"/>
+                <w:lang w:eastAsia="pt-BR"/>
+              </w:rPr>
+              <w:t>Desativar médico.</w:t>
+            </w:r>
+          </w:p>
+        </w:tc>
+        <w:tc>
+          <w:tcPr>
+            <w:tcW w:w="3150" w:type="dxa"/>
+            <w:tcBorders>
+              <w:left w:val="single" w:sz="4" w:space="0" w:color="000000"/>
+              <w:bottom w:val="single" w:sz="4" w:space="0" w:color="000000"/>
+              <w:right w:val="single" w:sz="4" w:space="0" w:color="000000"/>
+            </w:tcBorders>
+            <w:shd w:color="auto" w:fill="auto" w:val="clear"/>
+          </w:tcPr>
+          <w:p>
+            <w:pPr>
+              <w:pStyle w:val="Normal"/>
+              <w:widowControl w:val="false"/>
+              <w:spacing w:lineRule="auto" w:line="276" w:before="0" w:after="200"/>
+              <w:jc w:val="left"/>
+              <w:rPr>
+                <w:rFonts w:ascii="Calibri" w:hAnsi="Calibri" w:eastAsia="Calibri" w:cs="Calibri" w:asciiTheme="minorAscii" w:cstheme="minorAscii" w:eastAsiaTheme="minorAscii" w:hAnsiTheme="minorAscii"/>
+                <w:color w:val="000000" w:themeColor="text1" w:themeShade="ff" w:themeTint="ff"/>
+                <w:sz w:val="22"/>
+                <w:szCs w:val="22"/>
+                <w:lang w:eastAsia="pt-BR"/>
+              </w:rPr>
+            </w:pPr>
+            <w:r>
+              <w:rPr>
+                <w:rFonts w:eastAsia="Calibri" w:cs="Calibri"/>
+                <w:color w:val="000000"/>
+                <w:sz w:val="22"/>
+                <w:szCs w:val="22"/>
+                <w:lang w:eastAsia="pt-BR"/>
+              </w:rPr>
+              <w:t>O administrador pode desativar um usuário médico.</w:t>
+            </w:r>
+          </w:p>
+        </w:tc>
+        <w:tc>
+          <w:tcPr>
+            <w:tcW w:w="1635" w:type="dxa"/>
+            <w:tcBorders>
+              <w:left w:val="single" w:sz="4" w:space="0" w:color="000000"/>
+              <w:bottom w:val="single" w:sz="4" w:space="0" w:color="000000"/>
+              <w:right w:val="single" w:sz="4" w:space="0" w:color="000000"/>
+            </w:tcBorders>
+            <w:shd w:color="auto" w:fill="auto" w:val="clear"/>
+          </w:tcPr>
+          <w:p>
+            <w:pPr>
+              <w:pStyle w:val="Normal"/>
+              <w:widowControl w:val="false"/>
+              <w:spacing w:before="0" w:after="200"/>
+              <w:rPr>
+                <w:rFonts w:ascii="Calibri" w:hAnsi="Calibri" w:eastAsia="Calibri" w:cs="Calibri" w:asciiTheme="minorAscii" w:cstheme="minorAscii" w:eastAsiaTheme="minorAscii" w:hAnsiTheme="minorAscii"/>
+                <w:color w:val="000000" w:themeColor="text1" w:themeShade="ff" w:themeTint="ff"/>
+                <w:sz w:val="22"/>
+                <w:szCs w:val="22"/>
+                <w:lang w:eastAsia="pt-BR"/>
+              </w:rPr>
+            </w:pPr>
+            <w:r>
+              <w:rPr>
+                <w:rFonts w:eastAsia="Calibri" w:cs="Calibri"/>
+                <w:color w:val="000000"/>
+                <w:sz w:val="22"/>
+                <w:szCs w:val="22"/>
+                <w:lang w:eastAsia="pt-BR"/>
+              </w:rPr>
+              <w:t>Baixo.</w:t>
+            </w:r>
+          </w:p>
+        </w:tc>
+        <w:tc>
+          <w:tcPr>
+            <w:tcW w:w="1636" w:type="dxa"/>
+            <w:tcBorders>
+              <w:left w:val="single" w:sz="4" w:space="0" w:color="000000"/>
+              <w:bottom w:val="single" w:sz="4" w:space="0" w:color="000000"/>
+              <w:right w:val="single" w:sz="4" w:space="0" w:color="000000"/>
+            </w:tcBorders>
+            <w:shd w:color="auto" w:fill="auto" w:val="clear"/>
+          </w:tcPr>
+          <w:p>
+            <w:pPr>
+              <w:pStyle w:val="Normal"/>
+              <w:widowControl w:val="false"/>
+              <w:spacing w:before="0" w:after="200"/>
+              <w:rPr>
+                <w:rFonts w:ascii="Calibri" w:hAnsi="Calibri" w:eastAsia="Calibri" w:cs="Calibri" w:asciiTheme="minorAscii" w:cstheme="minorAscii" w:eastAsiaTheme="minorAscii" w:hAnsiTheme="minorAscii"/>
+                <w:color w:val="000000" w:themeColor="text1" w:themeShade="ff" w:themeTint="ff"/>
+                <w:sz w:val="22"/>
+                <w:szCs w:val="22"/>
+                <w:lang w:eastAsia="pt-BR"/>
+              </w:rPr>
+            </w:pPr>
+            <w:r>
+              <w:rPr>
+                <w:rFonts w:eastAsia="Calibri" w:cs="Calibri"/>
+                <w:color w:val="000000"/>
+                <w:sz w:val="22"/>
+                <w:szCs w:val="22"/>
+                <w:lang w:eastAsia="pt-BR"/>
+              </w:rPr>
+              <w:t>Baixo.</w:t>
             </w:r>
           </w:p>
         </w:tc>
@@ -3472,8 +4076,8 @@
         <w:gridCol w:w="1879"/>
         <w:gridCol w:w="2119"/>
         <w:gridCol w:w="2002"/>
-        <w:gridCol w:w="1528"/>
-        <w:gridCol w:w="1532"/>
+        <w:gridCol w:w="1527"/>
+        <w:gridCol w:w="1533"/>
       </w:tblGrid>
       <w:tr>
         <w:trPr>
@@ -3629,7 +4233,7 @@
         </w:tc>
         <w:tc>
           <w:tcPr>
-            <w:tcW w:w="1528" w:type="dxa"/>
+            <w:tcW w:w="1527" w:type="dxa"/>
             <w:tcBorders>
               <w:top w:val="single" w:sz="4" w:space="0" w:color="000000"/>
               <w:left w:val="single" w:sz="4" w:space="0" w:color="000000"/>
@@ -3683,7 +4287,7 @@
         </w:tc>
         <w:tc>
           <w:tcPr>
-            <w:tcW w:w="1532" w:type="dxa"/>
+            <w:tcW w:w="1533" w:type="dxa"/>
             <w:tcBorders>
               <w:top w:val="single" w:sz="4" w:space="0" w:color="000000"/>
               <w:left w:val="single" w:sz="4" w:space="0" w:color="000000"/>
@@ -3852,7 +4456,7 @@
         </w:tc>
         <w:tc>
           <w:tcPr>
-            <w:tcW w:w="1528" w:type="dxa"/>
+            <w:tcW w:w="1527" w:type="dxa"/>
             <w:tcBorders>
               <w:top w:val="single" w:sz="4" w:space="0" w:color="000000"/>
               <w:left w:val="single" w:sz="4" w:space="0" w:color="000000"/>
@@ -3889,7 +4493,7 @@
         </w:tc>
         <w:tc>
           <w:tcPr>
-            <w:tcW w:w="1532" w:type="dxa"/>
+            <w:tcW w:w="1533" w:type="dxa"/>
             <w:tcBorders>
               <w:top w:val="single" w:sz="4" w:space="0" w:color="000000"/>
               <w:left w:val="single" w:sz="4" w:space="0" w:color="000000"/>
@@ -3925,12 +4529,13 @@
         </w:tc>
       </w:tr>
       <w:tr>
-        <w:trPr/>
+        <w:trPr>
+          <w:trHeight w:val="315" w:hRule="atLeast"/>
+        </w:trPr>
         <w:tc>
           <w:tcPr>
             <w:tcW w:w="1879" w:type="dxa"/>
             <w:tcBorders>
-              <w:top w:val="single" w:sz="4" w:space="0" w:color="000000"/>
               <w:left w:val="single" w:sz="4" w:space="0" w:color="000000"/>
               <w:bottom w:val="single" w:sz="4" w:space="0" w:color="000000"/>
               <w:right w:val="single" w:sz="4" w:space="0" w:color="000000"/>
@@ -3958,12 +4563,10 @@
             </w:pPr>
             <w:r>
               <w:rPr>
-                <w:rFonts w:eastAsia="Calibri" w:cs="Calibri" w:cstheme="minorAscii" w:eastAsiaTheme="minorAscii"/>
+                <w:rFonts w:eastAsia="Calibri" w:cs="Calibri"/>
                 <w:b/>
                 <w:bCs/>
-                <w:color w:val="000000" w:themeColor="text1" w:themeShade="ff" w:themeTint="ff"/>
-                <w:sz w:val="22"/>
-                <w:szCs w:val="22"/>
+                <w:color w:val="000000"/>
                 <w:lang w:eastAsia="pt-BR"/>
               </w:rPr>
               <w:t>RNF-02</w:t>
@@ -3974,7 +4577,68 @@
           <w:tcPr>
             <w:tcW w:w="2119" w:type="dxa"/>
             <w:tcBorders>
-              <w:top w:val="single" w:sz="4" w:space="0" w:color="000000"/>
+              <w:left w:val="single" w:sz="4" w:space="0" w:color="000000"/>
+              <w:bottom w:val="single" w:sz="4" w:space="0" w:color="000000"/>
+              <w:right w:val="single" w:sz="4" w:space="0" w:color="000000"/>
+            </w:tcBorders>
+            <w:shd w:color="auto" w:fill="auto" w:val="clear"/>
+          </w:tcPr>
+          <w:p>
+            <w:pPr>
+              <w:pStyle w:val="Normal"/>
+              <w:widowControl w:val="false"/>
+              <w:spacing w:before="0" w:after="200"/>
+              <w:rPr>
+                <w:rFonts w:ascii="Calibri" w:hAnsi="Calibri" w:eastAsia="Calibri" w:cs="Calibri" w:asciiTheme="minorAscii" w:cstheme="minorAscii" w:eastAsiaTheme="minorAscii" w:hAnsiTheme="minorAscii"/>
+                <w:color w:val="000000" w:themeColor="text1" w:themeShade="ff" w:themeTint="ff"/>
+                <w:lang w:eastAsia="pt-BR"/>
+              </w:rPr>
+            </w:pPr>
+            <w:r>
+              <w:rPr>
+                <w:rFonts w:eastAsia="Calibri" w:cs="Calibri"/>
+                <w:color w:val="000000"/>
+                <w:lang w:eastAsia="pt-BR"/>
+              </w:rPr>
+              <w:t>Envio de documentos.</w:t>
+            </w:r>
+          </w:p>
+        </w:tc>
+        <w:tc>
+          <w:tcPr>
+            <w:tcW w:w="2002" w:type="dxa"/>
+            <w:tcBorders>
+              <w:left w:val="single" w:sz="4" w:space="0" w:color="000000"/>
+              <w:bottom w:val="single" w:sz="4" w:space="0" w:color="000000"/>
+              <w:right w:val="single" w:sz="4" w:space="0" w:color="000000"/>
+            </w:tcBorders>
+            <w:shd w:color="auto" w:fill="auto" w:val="clear"/>
+          </w:tcPr>
+          <w:p>
+            <w:pPr>
+              <w:pStyle w:val="Normal"/>
+              <w:widowControl w:val="false"/>
+              <w:spacing w:before="0" w:after="200"/>
+              <w:rPr>
+                <w:rFonts w:ascii="Calibri" w:hAnsi="Calibri" w:eastAsia="Calibri" w:cs="Calibri" w:asciiTheme="minorAscii" w:cstheme="minorAscii" w:eastAsiaTheme="minorAscii" w:hAnsiTheme="minorAscii"/>
+                <w:color w:val="000000" w:themeColor="text1" w:themeShade="ff" w:themeTint="ff"/>
+                <w:lang w:eastAsia="pt-BR"/>
+              </w:rPr>
+            </w:pPr>
+            <w:r>
+              <w:rPr>
+                <w:rFonts w:eastAsia="Calibri" w:cs="Calibri"/>
+                <w:color w:val="000000"/>
+                <w:lang w:eastAsia="pt-BR"/>
+              </w:rPr>
+              <w:t>Os documentos de formulários da aplicação não devem demorar mais que 5 segundos para serem enviados.</w:t>
+            </w:r>
+          </w:p>
+        </w:tc>
+        <w:tc>
+          <w:tcPr>
+            <w:tcW w:w="1527" w:type="dxa"/>
+            <w:tcBorders>
               <w:left w:val="single" w:sz="4" w:space="0" w:color="000000"/>
               <w:bottom w:val="single" w:sz="4" w:space="0" w:color="000000"/>
               <w:right w:val="single" w:sz="4" w:space="0" w:color="000000"/>
@@ -3999,74 +4663,8 @@
             </w:pPr>
             <w:r>
               <w:rPr>
-                <w:rFonts w:eastAsia="Calibri" w:cs="Calibri" w:cstheme="minorAscii" w:eastAsiaTheme="minorAscii"/>
-                <w:color w:val="000000" w:themeColor="text1" w:themeShade="ff" w:themeTint="ff"/>
-                <w:lang w:eastAsia="pt-BR"/>
-              </w:rPr>
-              <w:t>Envio de documentos.</w:t>
-            </w:r>
-          </w:p>
-        </w:tc>
-        <w:tc>
-          <w:tcPr>
-            <w:tcW w:w="2002" w:type="dxa"/>
-            <w:tcBorders>
-              <w:top w:val="single" w:sz="4" w:space="0" w:color="000000"/>
-              <w:left w:val="single" w:sz="4" w:space="0" w:color="000000"/>
-              <w:bottom w:val="single" w:sz="4" w:space="0" w:color="000000"/>
-              <w:right w:val="single" w:sz="4" w:space="0" w:color="000000"/>
-            </w:tcBorders>
-            <w:shd w:color="auto" w:fill="auto" w:val="clear"/>
-          </w:tcPr>
-          <w:p>
-            <w:pPr>
-              <w:pStyle w:val="Normal"/>
-              <w:widowControl w:val="false"/>
-              <w:spacing w:before="0" w:after="200"/>
-              <w:ind w:left="-585" w:hanging="0"/>
-              <w:rPr>
-                <w:rFonts w:ascii="Calibri" w:hAnsi="Calibri" w:eastAsia="Calibri" w:cs="Calibri" w:asciiTheme="minorAscii" w:cstheme="minorAscii" w:eastAsiaTheme="minorAscii" w:hAnsiTheme="minorAscii"/>
-                <w:color w:val="000000" w:themeColor="text1" w:themeShade="ff" w:themeTint="ff"/>
-                <w:lang w:eastAsia="pt-BR"/>
-              </w:rPr>
-            </w:pPr>
-            <w:r>
-              <w:rPr>
-                <w:rFonts w:eastAsia="Calibri" w:cs="Calibri" w:cstheme="minorAscii" w:eastAsiaTheme="minorAscii"/>
-                <w:color w:val="000000" w:themeColor="text1" w:themeShade="ff" w:themeTint="ff"/>
-                <w:lang w:eastAsia="pt-BR"/>
-              </w:rPr>
-              <w:t>Os documentos de formulários da aplicação não devem demorar mais que 5 segundos para serem enviados.</w:t>
-            </w:r>
-          </w:p>
-        </w:tc>
-        <w:tc>
-          <w:tcPr>
-            <w:tcW w:w="1528" w:type="dxa"/>
-            <w:tcBorders>
-              <w:top w:val="single" w:sz="4" w:space="0" w:color="000000"/>
-              <w:left w:val="single" w:sz="4" w:space="0" w:color="000000"/>
-              <w:bottom w:val="single" w:sz="4" w:space="0" w:color="000000"/>
-              <w:right w:val="single" w:sz="4" w:space="0" w:color="000000"/>
-            </w:tcBorders>
-            <w:shd w:color="auto" w:fill="auto" w:val="clear"/>
-          </w:tcPr>
-          <w:p>
-            <w:pPr>
-              <w:pStyle w:val="Normal"/>
-              <w:widowControl w:val="false"/>
-              <w:spacing w:before="0" w:after="200"/>
-              <w:ind w:left="-585" w:hanging="0"/>
-              <w:rPr>
-                <w:rFonts w:ascii="Calibri" w:hAnsi="Calibri" w:eastAsia="Calibri" w:cs="Calibri" w:asciiTheme="minorAscii" w:cstheme="minorAscii" w:eastAsiaTheme="minorAscii" w:hAnsiTheme="minorAscii"/>
-                <w:color w:val="000000" w:themeColor="text1" w:themeShade="ff" w:themeTint="ff"/>
-                <w:lang w:eastAsia="pt-BR"/>
-              </w:rPr>
-            </w:pPr>
-            <w:r>
-              <w:rPr>
-                <w:rFonts w:eastAsia="Calibri" w:cs="Calibri" w:cstheme="minorAscii" w:eastAsiaTheme="minorAscii"/>
-                <w:color w:val="000000" w:themeColor="text1" w:themeShade="ff" w:themeTint="ff"/>
+                <w:rFonts w:eastAsia="Calibri" w:cs="Calibri"/>
+                <w:color w:val="000000"/>
                 <w:lang w:eastAsia="pt-BR"/>
               </w:rPr>
               <w:t>Média.</w:t>
@@ -4075,32 +4673,31 @@
         </w:tc>
         <w:tc>
           <w:tcPr>
-            <w:tcW w:w="1532" w:type="dxa"/>
-            <w:tcBorders>
-              <w:top w:val="single" w:sz="4" w:space="0" w:color="000000"/>
-              <w:left w:val="single" w:sz="4" w:space="0" w:color="000000"/>
-              <w:bottom w:val="single" w:sz="4" w:space="0" w:color="000000"/>
-              <w:right w:val="single" w:sz="4" w:space="0" w:color="000000"/>
-            </w:tcBorders>
-            <w:shd w:color="auto" w:fill="auto" w:val="clear"/>
-          </w:tcPr>
-          <w:p>
-            <w:pPr>
-              <w:pStyle w:val="Normal"/>
-              <w:widowControl w:val="false"/>
-              <w:spacing w:before="0" w:after="200"/>
-              <w:rPr>
-                <w:rFonts w:ascii="Calibri" w:hAnsi="Calibri" w:eastAsia="Calibri" w:cs="Calibri" w:asciiTheme="minorAscii" w:cstheme="minorAscii" w:eastAsiaTheme="minorAscii" w:hAnsiTheme="minorAscii"/>
-                <w:color w:val="000000" w:themeColor="text1" w:themeShade="ff" w:themeTint="ff"/>
-                <w:sz w:val="22"/>
-                <w:szCs w:val="22"/>
-                <w:lang w:eastAsia="pt-BR"/>
-              </w:rPr>
-            </w:pPr>
-            <w:r>
-              <w:rPr>
-                <w:rFonts w:eastAsia="Calibri" w:cs="Calibri" w:cstheme="minorAscii" w:eastAsiaTheme="minorAscii"/>
-                <w:color w:val="000000" w:themeColor="text1" w:themeShade="ff" w:themeTint="ff"/>
+            <w:tcW w:w="1533" w:type="dxa"/>
+            <w:tcBorders>
+              <w:left w:val="single" w:sz="4" w:space="0" w:color="000000"/>
+              <w:bottom w:val="single" w:sz="4" w:space="0" w:color="000000"/>
+              <w:right w:val="single" w:sz="4" w:space="0" w:color="000000"/>
+            </w:tcBorders>
+            <w:shd w:color="auto" w:fill="auto" w:val="clear"/>
+          </w:tcPr>
+          <w:p>
+            <w:pPr>
+              <w:pStyle w:val="Normal"/>
+              <w:widowControl w:val="false"/>
+              <w:spacing w:before="0" w:after="200"/>
+              <w:rPr>
+                <w:rFonts w:ascii="Calibri" w:hAnsi="Calibri" w:eastAsia="Calibri" w:cs="Calibri" w:asciiTheme="minorAscii" w:cstheme="minorAscii" w:eastAsiaTheme="minorAscii" w:hAnsiTheme="minorAscii"/>
+                <w:color w:val="000000" w:themeColor="text1" w:themeShade="ff" w:themeTint="ff"/>
+                <w:sz w:val="22"/>
+                <w:szCs w:val="22"/>
+                <w:lang w:eastAsia="pt-BR"/>
+              </w:rPr>
+            </w:pPr>
+            <w:r>
+              <w:rPr>
+                <w:rFonts w:eastAsia="Calibri" w:cs="Calibri"/>
+                <w:color w:val="000000"/>
                 <w:sz w:val="22"/>
                 <w:szCs w:val="22"/>
                 <w:lang w:eastAsia="pt-BR"/>
@@ -4209,53 +4806,13 @@
                 <w:color w:val="000000" w:themeColor="text1" w:themeShade="ff" w:themeTint="ff"/>
                 <w:lang w:eastAsia="pt-BR"/>
               </w:rPr>
-              <w:t>As telas da aplicação web</w:t>
-            </w:r>
-            <w:commentRangeStart w:id="0"/>
-            <w:commentRangeStart w:id="1"/>
-            <w:r>
-              <w:rPr>
-                <w:rFonts w:eastAsia="Calibri" w:cs="Calibri" w:cstheme="minorAscii" w:eastAsiaTheme="minorAscii"/>
-                <w:color w:val="000000" w:themeColor="text1" w:themeShade="ff" w:themeTint="ff"/>
-                <w:lang w:eastAsia="pt-BR"/>
-              </w:rPr>
-              <w:t xml:space="preserve"> devem</w:t>
-            </w:r>
-            <w:r>
-              <w:rPr>
-                <w:rFonts w:eastAsia="Calibri" w:cs="Calibri" w:cstheme="minorAscii" w:eastAsiaTheme="minorAscii"/>
-                <w:color w:val="000000" w:themeColor="text1" w:themeShade="ff" w:themeTint="ff"/>
-                <w:lang w:eastAsia="pt-BR"/>
-              </w:rPr>
-            </w:r>
-            <w:commentRangeEnd w:id="1"/>
-            <w:r>
-              <w:commentReference w:id="1"/>
-            </w:r>
-            <w:r>
-              <w:rPr>
-                <w:rFonts w:eastAsia="Calibri" w:cs="Calibri" w:cstheme="minorAscii" w:eastAsiaTheme="minorAscii"/>
-                <w:color w:val="000000" w:themeColor="text1" w:themeShade="ff" w:themeTint="ff"/>
-                <w:lang w:eastAsia="pt-BR"/>
-              </w:rPr>
-            </w:r>
-            <w:commentRangeEnd w:id="0"/>
-            <w:r>
-              <w:commentReference w:id="0"/>
-            </w:r>
-            <w:r>
-              <w:rPr>
-                <w:rFonts w:eastAsia="Calibri" w:cs="Calibri" w:cstheme="minorAscii" w:eastAsiaTheme="minorAscii"/>
-                <w:color w:val="000000" w:themeColor="text1" w:themeShade="ff" w:themeTint="ff"/>
-                <w:lang w:eastAsia="pt-BR"/>
-              </w:rPr>
-              <w:t xml:space="preserve"> ser responsivas para proporcionar o uso de todas as funcionalidades providas pelos requisitos funcionais em resoluções de 576px até 1080px.</w:t>
-            </w:r>
-          </w:p>
-        </w:tc>
-        <w:tc>
-          <w:tcPr>
-            <w:tcW w:w="1528" w:type="dxa"/>
+              <w:t>As telas da aplicação web devem ser responsivas para proporcionar o uso de todas as funcionalidades providas pelos requisitos funcionais em resoluções de 576px até 1080px.</w:t>
+            </w:r>
+          </w:p>
+        </w:tc>
+        <w:tc>
+          <w:tcPr>
+            <w:tcW w:w="1527" w:type="dxa"/>
             <w:tcBorders>
               <w:top w:val="single" w:sz="4" w:space="0" w:color="000000"/>
               <w:left w:val="single" w:sz="4" w:space="0" w:color="000000"/>
@@ -4287,7 +4844,7 @@
         </w:tc>
         <w:tc>
           <w:tcPr>
-            <w:tcW w:w="1532" w:type="dxa"/>
+            <w:tcW w:w="1533" w:type="dxa"/>
             <w:tcBorders>
               <w:top w:val="single" w:sz="4" w:space="0" w:color="000000"/>
               <w:left w:val="single" w:sz="4" w:space="0" w:color="000000"/>
@@ -4429,7 +4986,7 @@
         </w:tc>
         <w:tc>
           <w:tcPr>
-            <w:tcW w:w="1528" w:type="dxa"/>
+            <w:tcW w:w="1527" w:type="dxa"/>
             <w:tcBorders>
               <w:top w:val="single" w:sz="4" w:space="0" w:color="000000"/>
               <w:left w:val="single" w:sz="4" w:space="0" w:color="000000"/>
@@ -4461,7 +5018,7 @@
         </w:tc>
         <w:tc>
           <w:tcPr>
-            <w:tcW w:w="1532" w:type="dxa"/>
+            <w:tcW w:w="1533" w:type="dxa"/>
             <w:tcBorders>
               <w:top w:val="single" w:sz="4" w:space="0" w:color="000000"/>
               <w:left w:val="single" w:sz="4" w:space="0" w:color="000000"/>
@@ -4615,7 +5172,7 @@
         </w:tc>
         <w:tc>
           <w:tcPr>
-            <w:tcW w:w="1528" w:type="dxa"/>
+            <w:tcW w:w="1527" w:type="dxa"/>
             <w:tcBorders>
               <w:top w:val="single" w:sz="4" w:space="0" w:color="000000"/>
               <w:left w:val="single" w:sz="4" w:space="0" w:color="000000"/>
@@ -4651,7 +5208,7 @@
         </w:tc>
         <w:tc>
           <w:tcPr>
-            <w:tcW w:w="1532" w:type="dxa"/>
+            <w:tcW w:w="1533" w:type="dxa"/>
             <w:tcBorders>
               <w:top w:val="single" w:sz="4" w:space="0" w:color="000000"/>
               <w:left w:val="single" w:sz="4" w:space="0" w:color="000000"/>
@@ -4805,7 +5362,7 @@
         </w:tc>
         <w:tc>
           <w:tcPr>
-            <w:tcW w:w="1528" w:type="dxa"/>
+            <w:tcW w:w="1527" w:type="dxa"/>
             <w:tcBorders>
               <w:top w:val="single" w:sz="4" w:space="0" w:color="000000"/>
               <w:left w:val="single" w:sz="4" w:space="0" w:color="000000"/>
@@ -4841,7 +5398,7 @@
         </w:tc>
         <w:tc>
           <w:tcPr>
-            <w:tcW w:w="1532" w:type="dxa"/>
+            <w:tcW w:w="1533" w:type="dxa"/>
             <w:tcBorders>
               <w:top w:val="single" w:sz="4" w:space="0" w:color="000000"/>
               <w:left w:val="single" w:sz="4" w:space="0" w:color="000000"/>
@@ -4989,13 +5546,34 @@
                 <w:szCs w:val="22"/>
                 <w:lang w:eastAsia="pt-BR"/>
               </w:rPr>
-              <w:t>A aplicação deve persistir os documentos e imagens diretamente no SGBD MySQL.</w:t>
-            </w:r>
-          </w:p>
-        </w:tc>
-        <w:tc>
-          <w:tcPr>
-            <w:tcW w:w="1528" w:type="dxa"/>
+              <w:t xml:space="preserve">A aplicação deve persistir os documentos e imagens </w:t>
+            </w:r>
+            <w:r>
+              <w:rPr>
+                <w:rFonts w:eastAsia="Calibri" w:cs="Calibri" w:cstheme="minorAscii" w:eastAsiaTheme="minorAscii"/>
+                <w:color w:val="000000" w:themeColor="text1" w:themeShade="ff" w:themeTint="ff"/>
+                <w:kern w:val="0"/>
+                <w:sz w:val="22"/>
+                <w:szCs w:val="22"/>
+                <w:lang w:val="pt-BR" w:eastAsia="pt-BR" w:bidi="ar-SA"/>
+              </w:rPr>
+              <w:t>em arquivos fora do banco de dados</w:t>
+            </w:r>
+            <w:r>
+              <w:rPr>
+                <w:rFonts w:eastAsia="Calibri" w:cs="Calibri" w:cstheme="minorAscii" w:eastAsiaTheme="minorAscii"/>
+                <w:color w:val="000000" w:themeColor="text1" w:themeShade="ff" w:themeTint="ff"/>
+                <w:sz w:val="22"/>
+                <w:szCs w:val="22"/>
+                <w:lang w:eastAsia="pt-BR"/>
+              </w:rPr>
+              <w:t>.</w:t>
+            </w:r>
+          </w:p>
+        </w:tc>
+        <w:tc>
+          <w:tcPr>
+            <w:tcW w:w="1527" w:type="dxa"/>
             <w:tcBorders>
               <w:top w:val="single" w:sz="4" w:space="0" w:color="000000"/>
               <w:left w:val="single" w:sz="4" w:space="0" w:color="000000"/>
@@ -5031,7 +5609,7 @@
         </w:tc>
         <w:tc>
           <w:tcPr>
-            <w:tcW w:w="1532" w:type="dxa"/>
+            <w:tcW w:w="1533" w:type="dxa"/>
             <w:tcBorders>
               <w:top w:val="single" w:sz="4" w:space="0" w:color="000000"/>
               <w:left w:val="single" w:sz="4" w:space="0" w:color="000000"/>
@@ -5105,11 +5683,6 @@
       </w:pPr>
       <w:r>
         <w:rPr/>
-        <w:commentReference w:id="2"/>
-      </w:r>
-      <w:r>
-        <w:rPr/>
-        <w:commentReference w:id="3"/>
       </w:r>
     </w:p>
     <w:sectPr>
@@ -5124,63 +5697,6 @@
     </w:sectPr>
   </w:body>
 </w:document>
-</file>
-
-<file path=word/comments.xml><?xml version="1.0" encoding="utf-8"?>
-<w:comments xmlns:o="urn:schemas-microsoft-com:office:office" xmlns:r="http://schemas.openxmlformats.org/officeDocument/2006/relationships" xmlns:v="urn:schemas-microsoft-com:vml" xmlns:w="http://schemas.openxmlformats.org/wordprocessingml/2006/main" xmlns:w10="urn:schemas-microsoft-com:office:word" xmlns:wp="http://schemas.openxmlformats.org/drawingml/2006/wordprocessingDrawing" xmlns:wps="http://schemas.microsoft.com/office/word/2010/wordprocessingShape" xmlns:wpg="http://schemas.microsoft.com/office/word/2010/wordprocessingGroup" xmlns:mc="http://schemas.openxmlformats.org/markup-compatibility/2006" xmlns:wp14="http://schemas.microsoft.com/office/word/2010/wordprocessingDrawing" xmlns:w14="http://schemas.microsoft.com/office/word/2010/wordml" mc:Ignorable="w14 wp14">
-  <w:comment w:id="1" w:author="Henrique Penna Forte Monteiro" w:date="2021-09-04T14:03:19Z" w:initials="HM">
-    <w:p>
-      <w:r>
-        <w:rPr>
-          <w:rFonts w:ascii="Liberation Serif" w:hAnsi="Liberation Serif" w:eastAsia="Segoe UI" w:cs="Tahoma"/>
-          <w:sz w:val="24"/>
-          <w:szCs w:val="24"/>
-          <w:lang w:val="en-US" w:eastAsia="en-US" w:bidi="en-US"/>
-        </w:rPr>
-        <w:t>o contrário não "As telas da aplicação web" ?</w:t>
-      </w:r>
-    </w:p>
-  </w:comment>
-  <w:comment w:id="0" w:author="Lucas Ângelo Oliveira Martins Rocha" w:date="2021-09-04T14:29:59Z" w:initials="LR">
-    <w:p>
-      <w:r>
-        <w:rPr>
-          <w:rFonts w:ascii="Liberation Serif" w:hAnsi="Liberation Serif" w:eastAsia="Segoe UI" w:cs="Tahoma"/>
-          <w:sz w:val="24"/>
-          <w:szCs w:val="24"/>
-          <w:lang w:val="en-US" w:eastAsia="en-US" w:bidi="en-US"/>
-        </w:rPr>
-        <w:t>boa</w:t>
-      </w:r>
-    </w:p>
-  </w:comment>
-  <w:comment w:id="2" w:author="Henrique Penna Forte Monteiro" w:date="2021-09-04T14:04:36Z" w:initials="HM">
-    <w:p>
-      <w:r>
-        <w:rPr>
-          <w:rFonts w:ascii="Liberation Serif" w:hAnsi="Liberation Serif" w:eastAsia="Segoe UI" w:cs="Tahoma"/>
-          <w:sz w:val="24"/>
-          <w:szCs w:val="24"/>
-          <w:lang w:val="en-US" w:eastAsia="en-US" w:bidi="en-US"/>
-        </w:rPr>
-        <w:t>A parte de aceitar os termos antes de enviar os documentos, seria um requisito não funcional ?</w:t>
-      </w:r>
-    </w:p>
-  </w:comment>
-  <w:comment w:id="3" w:author="Lucas Ângelo Oliveira Martins Rocha" w:date="2021-09-04T14:30:57Z" w:initials="LR">
-    <w:p>
-      <w:r>
-        <w:rPr>
-          <w:rFonts w:ascii="Liberation Serif" w:hAnsi="Liberation Serif" w:eastAsia="Segoe UI" w:cs="Tahoma"/>
-          <w:sz w:val="24"/>
-          <w:szCs w:val="24"/>
-          <w:lang w:val="en-US" w:eastAsia="en-US" w:bidi="en-US"/>
-        </w:rPr>
-        <w:t>acho que não</w:t>
-      </w:r>
-    </w:p>
-  </w:comment>
-</w:comments>
 </file>
 
 <file path=word/header1.xml><?xml version="1.0" encoding="utf-8"?>
@@ -6211,6 +6727,29 @@
     </w:pPr>
     <w:rPr/>
   </w:style>
+  <w:style w:type="paragraph" w:styleId="Contedodatabela">
+    <w:name w:val="Conteúdo da tabela"/>
+    <w:basedOn w:val="Normal"/>
+    <w:qFormat/>
+    <w:pPr>
+      <w:widowControl w:val="false"/>
+      <w:suppressLineNumbers/>
+    </w:pPr>
+    <w:rPr/>
+  </w:style>
+  <w:style w:type="paragraph" w:styleId="Ttulodetabela">
+    <w:name w:val="Título de tabela"/>
+    <w:basedOn w:val="Contedodatabela"/>
+    <w:qFormat/>
+    <w:pPr>
+      <w:suppressLineNumbers/>
+      <w:jc w:val="center"/>
+    </w:pPr>
+    <w:rPr>
+      <w:b/>
+      <w:bCs/>
+    </w:rPr>
+  </w:style>
   <w:style w:type="numbering" w:styleId="NoList" w:default="1">
     <w:name w:val="No List"/>
     <w:uiPriority w:val="99"/>

</xml_diff>